<commit_message>
mandatory + suplementary I
</commit_message>
<xml_diff>
--- a/reports/D02/Student #5/05 - Requirements - Student #5.docx
+++ b/reports/D02/Student #5/05 - Requirements - Student #5.docx
@@ -1264,7 +1264,10 @@
         </w:sdtPr>
         <w:sdtContent>
           <w:r>
-            <w:t xml:space="preserve">    </w:t>
+            <w:t>X</w:t>
+          </w:r>
+          <w:r>
+            <w:t xml:space="preserve"> </w:t>
           </w:r>
         </w:sdtContent>
       </w:sdt>
@@ -1425,7 +1428,10 @@
         </w:sdtPr>
         <w:sdtContent>
           <w:r>
-            <w:t xml:space="preserve">    </w:t>
+            <w:t>X</w:t>
+          </w:r>
+          <w:r>
+            <w:t xml:space="preserve"> </w:t>
           </w:r>
         </w:sdtContent>
       </w:sdt>
@@ -1566,7 +1572,10 @@
         </w:sdtPr>
         <w:sdtContent>
           <w:r>
-            <w:t xml:space="preserve">    </w:t>
+            <w:t>X</w:t>
+          </w:r>
+          <w:r>
+            <w:t xml:space="preserve"> </w:t>
           </w:r>
         </w:sdtContent>
       </w:sdt>
@@ -1850,7 +1859,10 @@
         </w:sdtPr>
         <w:sdtContent>
           <w:r>
-            <w:t xml:space="preserve">    </w:t>
+            <w:t>X</w:t>
+          </w:r>
+          <w:r>
+            <w:t xml:space="preserve"> </w:t>
           </w:r>
         </w:sdtContent>
       </w:sdt>
@@ -9026,6 +9038,7 @@
     <w:sig w:usb0="20000287" w:usb1="00000003" w:usb2="00000000" w:usb3="00000000" w:csb0="0000019F" w:csb1="00000000"/>
   </w:font>
   <w:font w:name="Yu Mincho">
+    <w:altName w:val="游明朝"/>
     <w:charset w:val="80"/>
     <w:family w:val="roman"/>
     <w:pitch w:val="variable"/>
@@ -9043,7 +9056,6 @@
 <file path=word/glossary/settings.xml><?xml version="1.0" encoding="utf-8"?>
 <w:settings xmlns:mc="http://schemas.openxmlformats.org/markup-compatibility/2006" xmlns:o="urn:schemas-microsoft-com:office:office" xmlns:r="http://schemas.openxmlformats.org/officeDocument/2006/relationships" xmlns:m="http://schemas.openxmlformats.org/officeDocument/2006/math" xmlns:v="urn:schemas-microsoft-com:vml" xmlns:w10="urn:schemas-microsoft-com:office:word" xmlns:w="http://schemas.openxmlformats.org/wordprocessingml/2006/main" xmlns:w14="http://schemas.microsoft.com/office/word/2010/wordml" xmlns:w15="http://schemas.microsoft.com/office/word/2012/wordml" xmlns:w16cex="http://schemas.microsoft.com/office/word/2018/wordml/cex" xmlns:w16cid="http://schemas.microsoft.com/office/word/2016/wordml/cid" xmlns:w16="http://schemas.microsoft.com/office/word/2018/wordml" xmlns:w16du="http://schemas.microsoft.com/office/word/2023/wordml/word16du" xmlns:w16sdtdh="http://schemas.microsoft.com/office/word/2020/wordml/sdtdatahash" xmlns:w16sdtfl="http://schemas.microsoft.com/office/word/2024/wordml/sdtformatlock" xmlns:w16se="http://schemas.microsoft.com/office/word/2015/wordml/symex" xmlns:sl="http://schemas.openxmlformats.org/schemaLibrary/2006/main" mc:Ignorable="w14 w15 w16se w16cid w16 w16cex w16sdtdh w16sdtfl w16du">
   <w:view w:val="normal"/>
-  <w:revisionView w:inkAnnotations="0"/>
   <w:defaultTabStop w:val="708"/>
   <w:hyphenationZone w:val="425"/>
   <w:characterSpacingControl w:val="doNotCompress"/>
@@ -9070,6 +9082,7 @@
     <w:rsid w:val="003936CA"/>
     <w:rsid w:val="003F3911"/>
     <w:rsid w:val="004D7778"/>
+    <w:rsid w:val="00515E25"/>
     <w:rsid w:val="00635F6F"/>
     <w:rsid w:val="007C55A8"/>
     <w:rsid w:val="00836298"/>
@@ -9080,6 +9093,7 @@
     <w:rsid w:val="009E476D"/>
     <w:rsid w:val="00B04CA5"/>
     <w:rsid w:val="00B3685D"/>
+    <w:rsid w:val="00B91A6C"/>
     <w:rsid w:val="00BB071B"/>
     <w:rsid w:val="00BE3D05"/>
     <w:rsid w:val="00BF46E1"/>

</xml_diff>